<commit_message>
first section of data prep added
</commit_message>
<xml_diff>
--- a/_site/assignment03-tluck15.docx
+++ b/_site/assignment03-tluck15.docx
@@ -52,6 +52,37 @@
         </w:p>
       </w:sdtContent>
     </w:sdt>
+    <w:bookmarkStart w:id="21" w:name="analysis-objective"/>
+    <w:p>
+      <w:pPr>
+        <w:pStyle w:val="Heading1"/>
+      </w:pPr>
+      <w:r>
+        <w:t xml:space="preserve">1. Analysis Objective</w:t>
+      </w:r>
+    </w:p>
+    <w:bookmarkStart w:id="20" w:name="data-preparation-activities"/>
+    <w:p>
+      <w:pPr>
+        <w:pStyle w:val="Heading2"/>
+      </w:pPr>
+      <w:r>
+        <w:t xml:space="preserve">1.1 Data Preparation Activities</w:t>
+      </w:r>
+    </w:p>
+    <w:p>
+      <w:pPr>
+        <w:pStyle w:val="FirstParagraph"/>
+      </w:pPr>
+      <w:r>
+        <w:rPr>
+          <w:rStyle w:val="VerbatimChar"/>
+        </w:rPr>
+        <w:t xml:space="preserve">In order to complete the analysis the first step is to load and prepare the data. For this analysis I will update data types, calculate an average salary, remove extraneous charachters from relevant data text, and replace null values.</w:t>
+      </w:r>
+    </w:p>
+    <w:bookmarkEnd w:id="20"/>
+    <w:bookmarkEnd w:id="21"/>
     <w:sectPr>
       <w:footnotePr>
         <w:numRestart w:val="eachSect"/>

</xml_diff>

<commit_message>
submission ready (can refine further tho)
</commit_message>
<xml_diff>
--- a/_site/assignment03-tluck15.docx
+++ b/_site/assignment03-tluck15.docx
@@ -60,7 +60,7 @@
         <w:rPr>
           <w:rStyle w:val="VerbatimChar"/>
         </w:rPr>
-        <w:t xml:space="preserve">[Stage 12:&gt;                                                         (0 + 1) / 1]                                                                                </w:t>
+        <w:t xml:space="preserve">[Stage 34:&gt;                                                         (0 + 1) / 1]                                                                                </w:t>
       </w:r>
     </w:p>
     <w:p>
@@ -689,7 +689,7 @@
         <w:rPr>
           <w:rStyle w:val="VerbatimChar"/>
         </w:rPr>
-        <w:t xml:space="preserve">[Stage 14:&gt;                                                         (0 + 1) / 1]                                                                                [Stage 15:&gt;                                                         (0 + 1) / 1]                                                                                [Stage 16:&gt;                                                         (0 + 1) / 1]                                                                                </w:t>
+        <w:t xml:space="preserve">[Stage 36:&gt;                                                         (0 + 1) / 1]                                                                                [Stage 37:&gt;                                                         (0 + 1) / 1]                                                                                [Stage 38:&gt;                                                         (0 + 1) / 1]                                                                                </w:t>
       </w:r>
     </w:p>
     <w:p>
@@ -1418,7 +1418,7 @@
         <w:rPr>
           <w:rStyle w:val="VerbatimChar"/>
         </w:rPr>
-        <w:t xml:space="preserve">[Stage 18:&gt;                                                         (0 + 1) / 1]                                                                                </w:t>
+        <w:t xml:space="preserve">[Stage 40:&gt;                                                         (0 + 1) / 1]                                                                                </w:t>
       </w:r>
     </w:p>
     <w:p>
@@ -2077,7 +2077,7 @@
         <w:rPr>
           <w:rStyle w:val="VerbatimChar"/>
         </w:rPr>
-        <w:t xml:space="preserve">[Stage 19:&gt;                                                         (0 + 1) / 1]                                                                                </w:t>
+        <w:t xml:space="preserve">[Stage 41:&gt;                                                         (0 + 1) / 1]                                                                                </w:t>
       </w:r>
     </w:p>
     <w:p>
@@ -2404,318 +2404,7 @@
         <w:pStyle w:val="FirstParagraph"/>
       </w:pPr>
       <w:r>
-        <w:t xml:space="preserve">The visual reveals the relative size differences of the job market. It is clear that data analyst is the biggest job pool and niche postings like marketing and healthcare analyst. The visual does not reveal differences in the salary ranges. This is due to the way missinf values using the median.</w:t>
-      </w:r>
-    </w:p>
-    <w:p>
-      <w:pPr>
-        <w:pStyle w:val="SourceCode"/>
-      </w:pPr>
-      <w:r>
-        <w:rPr>
-          <w:rStyle w:val="NormalTok"/>
-        </w:rPr>
-        <w:t xml:space="preserve">fig2 </w:t>
-      </w:r>
-      <w:r>
-        <w:rPr>
-          <w:rStyle w:val="OperatorTok"/>
-        </w:rPr>
-        <w:t xml:space="preserve">=</w:t>
-      </w:r>
-      <w:r>
-        <w:rPr>
-          <w:rStyle w:val="NormalTok"/>
-        </w:rPr>
-        <w:t xml:space="preserve"> px.scatter(</w:t>
-      </w:r>
-      <w:r>
-        <w:br/>
-      </w:r>
-      <w:r>
-        <w:rPr>
-          <w:rStyle w:val="NormalTok"/>
-        </w:rPr>
-        <w:t xml:space="preserve">    median_salaries2,</w:t>
-      </w:r>
-      <w:r>
-        <w:br/>
-      </w:r>
-      <w:r>
-        <w:rPr>
-          <w:rStyle w:val="NormalTok"/>
-        </w:rPr>
-        <w:t xml:space="preserve">    x</w:t>
-      </w:r>
-      <w:r>
-        <w:rPr>
-          <w:rStyle w:val="OperatorTok"/>
-        </w:rPr>
-        <w:t xml:space="preserve">=</w:t>
-      </w:r>
-      <w:r>
-        <w:rPr>
-          <w:rStyle w:val="StringTok"/>
-        </w:rPr>
-        <w:t xml:space="preserve">"LOT_V6_SPECIALIZED_OCCUPATION_NAME"</w:t>
-      </w:r>
-      <w:r>
-        <w:rPr>
-          <w:rStyle w:val="NormalTok"/>
-        </w:rPr>
-        <w:t xml:space="preserve">,</w:t>
-      </w:r>
-      <w:r>
-        <w:br/>
-      </w:r>
-      <w:r>
-        <w:rPr>
-          <w:rStyle w:val="NormalTok"/>
-        </w:rPr>
-        <w:t xml:space="preserve">    y</w:t>
-      </w:r>
-      <w:r>
-        <w:rPr>
-          <w:rStyle w:val="OperatorTok"/>
-        </w:rPr>
-        <w:t xml:space="preserve">=</w:t>
-      </w:r>
-      <w:r>
-        <w:rPr>
-          <w:rStyle w:val="StringTok"/>
-        </w:rPr>
-        <w:t xml:space="preserve">"Average Salary"</w:t>
-      </w:r>
-      <w:r>
-        <w:rPr>
-          <w:rStyle w:val="NormalTok"/>
-        </w:rPr>
-        <w:t xml:space="preserve">,</w:t>
-      </w:r>
-      <w:r>
-        <w:br/>
-      </w:r>
-      <w:r>
-        <w:rPr>
-          <w:rStyle w:val="NormalTok"/>
-        </w:rPr>
-        <w:t xml:space="preserve">    size</w:t>
-      </w:r>
-      <w:r>
-        <w:rPr>
-          <w:rStyle w:val="OperatorTok"/>
-        </w:rPr>
-        <w:t xml:space="preserve">=</w:t>
-      </w:r>
-      <w:r>
-        <w:rPr>
-          <w:rStyle w:val="StringTok"/>
-        </w:rPr>
-        <w:t xml:space="preserve">"counter"</w:t>
-      </w:r>
-      <w:r>
-        <w:rPr>
-          <w:rStyle w:val="NormalTok"/>
-        </w:rPr>
-        <w:t xml:space="preserve">,</w:t>
-      </w:r>
-      <w:r>
-        <w:br/>
-      </w:r>
-      <w:r>
-        <w:rPr>
-          <w:rStyle w:val="NormalTok"/>
-        </w:rPr>
-        <w:t xml:space="preserve">    hover_name</w:t>
-      </w:r>
-      <w:r>
-        <w:rPr>
-          <w:rStyle w:val="OperatorTok"/>
-        </w:rPr>
-        <w:t xml:space="preserve">=</w:t>
-      </w:r>
-      <w:r>
-        <w:rPr>
-          <w:rStyle w:val="StringTok"/>
-        </w:rPr>
-        <w:t xml:space="preserve">"LOT_V6_SPECIALIZED_OCCUPATION_NAME"</w:t>
-      </w:r>
-      <w:r>
-        <w:rPr>
-          <w:rStyle w:val="NormalTok"/>
-        </w:rPr>
-        <w:t xml:space="preserve">, </w:t>
-      </w:r>
-      <w:r>
-        <w:br/>
-      </w:r>
-      <w:r>
-        <w:rPr>
-          <w:rStyle w:val="NormalTok"/>
-        </w:rPr>
-        <w:t xml:space="preserve">    size_max</w:t>
-      </w:r>
-      <w:r>
-        <w:rPr>
-          <w:rStyle w:val="OperatorTok"/>
-        </w:rPr>
-        <w:t xml:space="preserve">=</w:t>
-      </w:r>
-      <w:r>
-        <w:rPr>
-          <w:rStyle w:val="DecValTok"/>
-        </w:rPr>
-        <w:t xml:space="preserve">60</w:t>
-      </w:r>
-      <w:r>
-        <w:rPr>
-          <w:rStyle w:val="NormalTok"/>
-        </w:rPr>
-        <w:t xml:space="preserve">       </w:t>
-      </w:r>
-      <w:r>
-        <w:br/>
-      </w:r>
-      <w:r>
-        <w:rPr>
-          <w:rStyle w:val="NormalTok"/>
-        </w:rPr>
-        <w:t xml:space="preserve">)</w:t>
-      </w:r>
-      <w:r>
-        <w:br/>
-      </w:r>
-      <w:r>
-        <w:br/>
-      </w:r>
-      <w:r>
-        <w:rPr>
-          <w:rStyle w:val="NormalTok"/>
-        </w:rPr>
-        <w:t xml:space="preserve">fig2.update_layout(</w:t>
-      </w:r>
-      <w:r>
-        <w:br/>
-      </w:r>
-      <w:r>
-        <w:rPr>
-          <w:rStyle w:val="NormalTok"/>
-        </w:rPr>
-        <w:t xml:space="preserve">    xaxis_title</w:t>
-      </w:r>
-      <w:r>
-        <w:rPr>
-          <w:rStyle w:val="OperatorTok"/>
-        </w:rPr>
-        <w:t xml:space="preserve">=</w:t>
-      </w:r>
-      <w:r>
-        <w:rPr>
-          <w:rStyle w:val="StringTok"/>
-        </w:rPr>
-        <w:t xml:space="preserve">"Occupation"</w:t>
-      </w:r>
-      <w:r>
-        <w:rPr>
-          <w:rStyle w:val="NormalTok"/>
-        </w:rPr>
-        <w:t xml:space="preserve">,</w:t>
-      </w:r>
-      <w:r>
-        <w:br/>
-      </w:r>
-      <w:r>
-        <w:rPr>
-          <w:rStyle w:val="NormalTok"/>
-        </w:rPr>
-        <w:t xml:space="preserve">    yaxis_title</w:t>
-      </w:r>
-      <w:r>
-        <w:rPr>
-          <w:rStyle w:val="OperatorTok"/>
-        </w:rPr>
-        <w:t xml:space="preserve">=</w:t>
-      </w:r>
-      <w:r>
-        <w:rPr>
-          <w:rStyle w:val="StringTok"/>
-        </w:rPr>
-        <w:t xml:space="preserve">"Median Salary"</w:t>
-      </w:r>
-      <w:r>
-        <w:rPr>
-          <w:rStyle w:val="NormalTok"/>
-        </w:rPr>
-        <w:t xml:space="preserve">,</w:t>
-      </w:r>
-      <w:r>
-        <w:br/>
-      </w:r>
-      <w:r>
-        <w:rPr>
-          <w:rStyle w:val="NormalTok"/>
-        </w:rPr>
-        <w:t xml:space="preserve">    title</w:t>
-      </w:r>
-      <w:r>
-        <w:rPr>
-          <w:rStyle w:val="OperatorTok"/>
-        </w:rPr>
-        <w:t xml:space="preserve">=</w:t>
-      </w:r>
-      <w:r>
-        <w:rPr>
-          <w:rStyle w:val="StringTok"/>
-        </w:rPr>
-        <w:t xml:space="preserve">"Bubble Chart of Jobs: Median Salary vs. Occupation (Bubble = # Postings)"</w:t>
-      </w:r>
-      <w:r>
-        <w:rPr>
-          <w:rStyle w:val="NormalTok"/>
-        </w:rPr>
-        <w:t xml:space="preserve">,</w:t>
-      </w:r>
-      <w:r>
-        <w:br/>
-      </w:r>
-      <w:r>
-        <w:rPr>
-          <w:rStyle w:val="NormalTok"/>
-        </w:rPr>
-        <w:t xml:space="preserve">    xaxis_tickangle</w:t>
-      </w:r>
-      <w:r>
-        <w:rPr>
-          <w:rStyle w:val="OperatorTok"/>
-        </w:rPr>
-        <w:t xml:space="preserve">=</w:t>
-      </w:r>
-      <w:r>
-        <w:rPr>
-          <w:rStyle w:val="DecValTok"/>
-        </w:rPr>
-        <w:t xml:space="preserve">90</w:t>
-      </w:r>
-      <w:r>
-        <w:rPr>
-          <w:rStyle w:val="NormalTok"/>
-        </w:rPr>
-        <w:t xml:space="preserve">              </w:t>
-      </w:r>
-      <w:r>
-        <w:rPr>
-          <w:rStyle w:val="CommentTok"/>
-        </w:rPr>
-        <w:t xml:space="preserve"># rotate labels if long</w:t>
-      </w:r>
-      <w:r>
-        <w:br/>
-      </w:r>
-      <w:r>
-        <w:rPr>
-          <w:rStyle w:val="NormalTok"/>
-        </w:rPr>
-        <w:t xml:space="preserve">)</w:t>
+        <w:t xml:space="preserve">The visual reveals the relative size differences of the job market. It is clear that data analyst is the biggest job pool and niche postings like marketing and healthcare analyst. The visual does not reveal differences in the salary ranges. This is due to the way missing values using the median.</w:t>
       </w:r>
     </w:p>
     <w:p>
@@ -3265,7 +2954,7 @@
         <w:rPr>
           <w:rStyle w:val="VerbatimChar"/>
         </w:rPr>
-        <w:t xml:space="preserve">[Stage 21:&gt;                                                         (0 + 1) / 1]                                                                                </w:t>
+        <w:t xml:space="preserve">[Stage 43:&gt;                                                         (0 + 1) / 1]                                                                                </w:t>
       </w:r>
     </w:p>
     <w:tbl>
@@ -4375,495 +4064,15 @@
     </w:tbl>
     <w:p>
       <w:pPr>
-        <w:pStyle w:val="SourceCode"/>
-      </w:pPr>
-      <w:r>
-        <w:rPr>
-          <w:rStyle w:val="NormalTok"/>
-        </w:rPr>
-        <w:t xml:space="preserve">groups </w:t>
-      </w:r>
-      <w:r>
-        <w:rPr>
-          <w:rStyle w:val="OperatorTok"/>
-        </w:rPr>
-        <w:t xml:space="preserve">=</w:t>
-      </w:r>
-      <w:r>
-        <w:rPr>
-          <w:rStyle w:val="NormalTok"/>
-        </w:rPr>
-        <w:t xml:space="preserve"> pdf3[</w:t>
-      </w:r>
-      <w:r>
-        <w:rPr>
-          <w:rStyle w:val="StringTok"/>
-        </w:rPr>
-        <w:t xml:space="preserve">"MAX_YEARS_EXPERIENCE"</w:t>
-      </w:r>
-      <w:r>
-        <w:rPr>
-          <w:rStyle w:val="NormalTok"/>
-        </w:rPr>
-        <w:t xml:space="preserve">].unique()</w:t>
-      </w:r>
-      <w:r>
-        <w:br/>
-      </w:r>
-      <w:r>
-        <w:br/>
-      </w:r>
-      <w:r>
-        <w:rPr>
-          <w:rStyle w:val="NormalTok"/>
-        </w:rPr>
-        <w:t xml:space="preserve">plt.figure(figsize</w:t>
-      </w:r>
-      <w:r>
-        <w:rPr>
-          <w:rStyle w:val="OperatorTok"/>
-        </w:rPr>
-        <w:t xml:space="preserve">=</w:t>
-      </w:r>
-      <w:r>
-        <w:rPr>
-          <w:rStyle w:val="NormalTok"/>
-        </w:rPr>
-        <w:t xml:space="preserve">(</w:t>
-      </w:r>
-      <w:r>
-        <w:rPr>
-          <w:rStyle w:val="DecValTok"/>
-        </w:rPr>
-        <w:t xml:space="preserve">10</w:t>
-      </w:r>
-      <w:r>
-        <w:rPr>
-          <w:rStyle w:val="NormalTok"/>
-        </w:rPr>
-        <w:t xml:space="preserve">,</w:t>
-      </w:r>
-      <w:r>
-        <w:rPr>
-          <w:rStyle w:val="DecValTok"/>
-        </w:rPr>
-        <w:t xml:space="preserve">6</w:t>
-      </w:r>
-      <w:r>
-        <w:rPr>
-          <w:rStyle w:val="NormalTok"/>
-        </w:rPr>
-        <w:t xml:space="preserve">))</w:t>
-      </w:r>
-      <w:r>
-        <w:br/>
-      </w:r>
-      <w:r>
-        <w:br/>
-      </w:r>
-      <w:r>
-        <w:rPr>
-          <w:rStyle w:val="ControlFlowTok"/>
-        </w:rPr>
-        <w:t xml:space="preserve">for</w:t>
-      </w:r>
-      <w:r>
-        <w:rPr>
-          <w:rStyle w:val="NormalTok"/>
-        </w:rPr>
-        <w:t xml:space="preserve"> g </w:t>
-      </w:r>
-      <w:r>
-        <w:rPr>
-          <w:rStyle w:val="KeywordTok"/>
-        </w:rPr>
-        <w:t xml:space="preserve">in</w:t>
-      </w:r>
-      <w:r>
-        <w:rPr>
-          <w:rStyle w:val="NormalTok"/>
-        </w:rPr>
-        <w:t xml:space="preserve"> groups:</w:t>
-      </w:r>
-      <w:r>
-        <w:br/>
-      </w:r>
-      <w:r>
-        <w:rPr>
-          <w:rStyle w:val="NormalTok"/>
-        </w:rPr>
-        <w:t xml:space="preserve">    subset </w:t>
-      </w:r>
-      <w:r>
-        <w:rPr>
-          <w:rStyle w:val="OperatorTok"/>
-        </w:rPr>
-        <w:t xml:space="preserve">=</w:t>
-      </w:r>
-      <w:r>
-        <w:rPr>
-          <w:rStyle w:val="NormalTok"/>
-        </w:rPr>
-        <w:t xml:space="preserve"> pdf3[pdf3[</w:t>
-      </w:r>
-      <w:r>
-        <w:rPr>
-          <w:rStyle w:val="StringTok"/>
-        </w:rPr>
-        <w:t xml:space="preserve">"MAX_YEARS_EXPERIENCE"</w:t>
-      </w:r>
-      <w:r>
-        <w:rPr>
-          <w:rStyle w:val="NormalTok"/>
-        </w:rPr>
-        <w:t xml:space="preserve">] </w:t>
-      </w:r>
-      <w:r>
-        <w:rPr>
-          <w:rStyle w:val="OperatorTok"/>
-        </w:rPr>
-        <w:t xml:space="preserve">==</w:t>
-      </w:r>
-      <w:r>
-        <w:rPr>
-          <w:rStyle w:val="NormalTok"/>
-        </w:rPr>
-        <w:t xml:space="preserve"> g]</w:t>
-      </w:r>
-      <w:r>
-        <w:br/>
-      </w:r>
-      <w:r>
-        <w:rPr>
-          <w:rStyle w:val="NormalTok"/>
-        </w:rPr>
-        <w:t xml:space="preserve">    </w:t>
-      </w:r>
-      <w:r>
-        <w:br/>
-      </w:r>
-      <w:r>
-        <w:rPr>
-          <w:rStyle w:val="NormalTok"/>
-        </w:rPr>
-        <w:t xml:space="preserve">    </w:t>
-      </w:r>
-      <w:r>
-        <w:rPr>
-          <w:rStyle w:val="CommentTok"/>
-        </w:rPr>
-        <w:t xml:space="preserve"># Add jitter to avoid overlapping points</w:t>
-      </w:r>
-      <w:r>
-        <w:br/>
-      </w:r>
-      <w:r>
-        <w:rPr>
-          <w:rStyle w:val="NormalTok"/>
-        </w:rPr>
-        <w:t xml:space="preserve">    x_jitter </w:t>
-      </w:r>
-      <w:r>
-        <w:rPr>
-          <w:rStyle w:val="OperatorTok"/>
-        </w:rPr>
-        <w:t xml:space="preserve">=</w:t>
-      </w:r>
-      <w:r>
-        <w:rPr>
-          <w:rStyle w:val="NormalTok"/>
-        </w:rPr>
-        <w:t xml:space="preserve"> subset[</w:t>
-      </w:r>
-      <w:r>
-        <w:rPr>
-          <w:rStyle w:val="StringTok"/>
-        </w:rPr>
-        <w:t xml:space="preserve">"MAX_YEARS_EXPERIENCE"</w:t>
-      </w:r>
-      <w:r>
-        <w:rPr>
-          <w:rStyle w:val="NormalTok"/>
-        </w:rPr>
-        <w:t xml:space="preserve">] </w:t>
-      </w:r>
-      <w:r>
-        <w:rPr>
-          <w:rStyle w:val="OperatorTok"/>
-        </w:rPr>
-        <w:t xml:space="preserve">+</w:t>
-      </w:r>
-      <w:r>
-        <w:rPr>
-          <w:rStyle w:val="NormalTok"/>
-        </w:rPr>
-        <w:t xml:space="preserve"> np.random.normal(</w:t>
-      </w:r>
-      <w:r>
-        <w:rPr>
-          <w:rStyle w:val="DecValTok"/>
-        </w:rPr>
-        <w:t xml:space="preserve">0</w:t>
-      </w:r>
-      <w:r>
-        <w:rPr>
-          <w:rStyle w:val="NormalTok"/>
-        </w:rPr>
-        <w:t xml:space="preserve">, </w:t>
-      </w:r>
-      <w:r>
-        <w:rPr>
-          <w:rStyle w:val="FloatTok"/>
-        </w:rPr>
-        <w:t xml:space="preserve">0.2</w:t>
-      </w:r>
-      <w:r>
-        <w:rPr>
-          <w:rStyle w:val="NormalTok"/>
-        </w:rPr>
-        <w:t xml:space="preserve">, size</w:t>
-      </w:r>
-      <w:r>
-        <w:rPr>
-          <w:rStyle w:val="OperatorTok"/>
-        </w:rPr>
-        <w:t xml:space="preserve">=</w:t>
-      </w:r>
-      <w:r>
-        <w:rPr>
-          <w:rStyle w:val="BuiltInTok"/>
-        </w:rPr>
-        <w:t xml:space="preserve">len</w:t>
-      </w:r>
-      <w:r>
-        <w:rPr>
-          <w:rStyle w:val="NormalTok"/>
-        </w:rPr>
-        <w:t xml:space="preserve">(subset))</w:t>
-      </w:r>
-      <w:r>
-        <w:br/>
-      </w:r>
-      <w:r>
-        <w:rPr>
-          <w:rStyle w:val="NormalTok"/>
-        </w:rPr>
-        <w:t xml:space="preserve">    y_jitter </w:t>
-      </w:r>
-      <w:r>
-        <w:rPr>
-          <w:rStyle w:val="OperatorTok"/>
-        </w:rPr>
-        <w:t xml:space="preserve">=</w:t>
-      </w:r>
-      <w:r>
-        <w:rPr>
-          <w:rStyle w:val="NormalTok"/>
-        </w:rPr>
-        <w:t xml:space="preserve"> subset[</w:t>
-      </w:r>
-      <w:r>
-        <w:rPr>
-          <w:rStyle w:val="StringTok"/>
-        </w:rPr>
-        <w:t xml:space="preserve">"Average Salary"</w:t>
-      </w:r>
-      <w:r>
-        <w:rPr>
-          <w:rStyle w:val="NormalTok"/>
-        </w:rPr>
-        <w:t xml:space="preserve">] </w:t>
-      </w:r>
-      <w:r>
-        <w:rPr>
-          <w:rStyle w:val="OperatorTok"/>
-        </w:rPr>
-        <w:t xml:space="preserve">+</w:t>
-      </w:r>
-      <w:r>
-        <w:rPr>
-          <w:rStyle w:val="NormalTok"/>
-        </w:rPr>
-        <w:t xml:space="preserve"> np.random.normal(</w:t>
-      </w:r>
-      <w:r>
-        <w:rPr>
-          <w:rStyle w:val="DecValTok"/>
-        </w:rPr>
-        <w:t xml:space="preserve">0</w:t>
-      </w:r>
-      <w:r>
-        <w:rPr>
-          <w:rStyle w:val="NormalTok"/>
-        </w:rPr>
-        <w:t xml:space="preserve">, </w:t>
-      </w:r>
-      <w:r>
-        <w:rPr>
-          <w:rStyle w:val="FloatTok"/>
-        </w:rPr>
-        <w:t xml:space="preserve">0.2</w:t>
-      </w:r>
-      <w:r>
-        <w:rPr>
-          <w:rStyle w:val="NormalTok"/>
-        </w:rPr>
-        <w:t xml:space="preserve">, size</w:t>
-      </w:r>
-      <w:r>
-        <w:rPr>
-          <w:rStyle w:val="OperatorTok"/>
-        </w:rPr>
-        <w:t xml:space="preserve">=</w:t>
-      </w:r>
-      <w:r>
-        <w:rPr>
-          <w:rStyle w:val="BuiltInTok"/>
-        </w:rPr>
-        <w:t xml:space="preserve">len</w:t>
-      </w:r>
-      <w:r>
-        <w:rPr>
-          <w:rStyle w:val="NormalTok"/>
-        </w:rPr>
-        <w:t xml:space="preserve">(subset))</w:t>
-      </w:r>
-      <w:r>
-        <w:br/>
-      </w:r>
-      <w:r>
-        <w:rPr>
-          <w:rStyle w:val="NormalTok"/>
-        </w:rPr>
-        <w:t xml:space="preserve">    </w:t>
-      </w:r>
-      <w:r>
-        <w:br/>
-      </w:r>
-      <w:r>
-        <w:rPr>
-          <w:rStyle w:val="NormalTok"/>
-        </w:rPr>
-        <w:t xml:space="preserve">    plt.scatter(x_jitter, y_jitter, alpha</w:t>
-      </w:r>
-      <w:r>
-        <w:rPr>
-          <w:rStyle w:val="OperatorTok"/>
-        </w:rPr>
-        <w:t xml:space="preserve">=</w:t>
-      </w:r>
-      <w:r>
-        <w:rPr>
-          <w:rStyle w:val="FloatTok"/>
-        </w:rPr>
-        <w:t xml:space="preserve">0.6</w:t>
-      </w:r>
-      <w:r>
-        <w:rPr>
-          <w:rStyle w:val="NormalTok"/>
-        </w:rPr>
-        <w:t xml:space="preserve">, label</w:t>
-      </w:r>
-      <w:r>
-        <w:rPr>
-          <w:rStyle w:val="OperatorTok"/>
-        </w:rPr>
-        <w:t xml:space="preserve">=</w:t>
-      </w:r>
-      <w:r>
-        <w:rPr>
-          <w:rStyle w:val="NormalTok"/>
-        </w:rPr>
-        <w:t xml:space="preserve">g)</w:t>
-      </w:r>
-      <w:r>
-        <w:br/>
-      </w:r>
-      <w:r>
-        <w:br/>
-      </w:r>
-      <w:r>
-        <w:rPr>
-          <w:rStyle w:val="NormalTok"/>
-        </w:rPr>
-        <w:t xml:space="preserve">plt.xlabel(</w:t>
-      </w:r>
-      <w:r>
-        <w:rPr>
-          <w:rStyle w:val="StringTok"/>
-        </w:rPr>
-        <w:t xml:space="preserve">"X-axis (with jitter)"</w:t>
-      </w:r>
-      <w:r>
-        <w:rPr>
-          <w:rStyle w:val="NormalTok"/>
-        </w:rPr>
-        <w:t xml:space="preserve">)</w:t>
-      </w:r>
-      <w:r>
-        <w:br/>
-      </w:r>
-      <w:r>
-        <w:rPr>
-          <w:rStyle w:val="NormalTok"/>
-        </w:rPr>
-        <w:t xml:space="preserve">plt.ylabel(</w:t>
-      </w:r>
-      <w:r>
-        <w:rPr>
-          <w:rStyle w:val="StringTok"/>
-        </w:rPr>
-        <w:t xml:space="preserve">"Y-axis (with jitter)"</w:t>
-      </w:r>
-      <w:r>
-        <w:rPr>
-          <w:rStyle w:val="NormalTok"/>
-        </w:rPr>
-        <w:t xml:space="preserve">)</w:t>
-      </w:r>
-      <w:r>
-        <w:br/>
-      </w:r>
-      <w:r>
-        <w:rPr>
-          <w:rStyle w:val="NormalTok"/>
-        </w:rPr>
-        <w:t xml:space="preserve">plt.title(</w:t>
-      </w:r>
-      <w:r>
-        <w:rPr>
-          <w:rStyle w:val="StringTok"/>
-        </w:rPr>
-        <w:t xml:space="preserve">"Scatter Plots per Group with Jitter"</w:t>
-      </w:r>
-      <w:r>
-        <w:rPr>
-          <w:rStyle w:val="NormalTok"/>
-        </w:rPr>
-        <w:t xml:space="preserve">)</w:t>
-      </w:r>
-      <w:r>
-        <w:br/>
-      </w:r>
-      <w:r>
-        <w:rPr>
-          <w:rStyle w:val="NormalTok"/>
-        </w:rPr>
-        <w:t xml:space="preserve">plt.legend()</w:t>
-      </w:r>
-      <w:r>
-        <w:br/>
-      </w:r>
-      <w:r>
-        <w:rPr>
-          <w:rStyle w:val="NormalTok"/>
-        </w:rPr>
-        <w:t xml:space="preserve">plt.show()</w:t>
-      </w:r>
-    </w:p>
-    <w:p>
-      <w:pPr>
-        <w:pStyle w:val="FirstParagraph"/>
+        <w:pStyle w:val="BodyText"/>
+      </w:pPr>
+      <w:r>
+        <w:t xml:space="preserve">The visual below looks at the relationship between minimum years experience, average salary, and education group. The first thing that is visible is that the most of jobs require 0-1 years of minimum experience. The callout here is that any null values were replaced with 0. However, I think this general trend aligns with what is observable on any job posting website. The nature of an organization suggests a n arrowing of positions as the requirements expand (year experience). Irrespective of whether you have no degree or a master’s degree, there will always be a need for a first job. The other interesting observation is that jobs with high degree requirements tend to be the jobs with the most minimum years experience requirements. There also is an observable upward salary trend line as the minimum years experience gets larger and the variance in salary becomes tighter.</w:t>
+      </w:r>
+    </w:p>
+    <w:p>
+      <w:pPr>
+        <w:pStyle w:val="BodyText"/>
       </w:pPr>
       <w:r>
         <w:drawing>

</xml_diff>